<commit_message>
add new tips on design document
</commit_message>
<xml_diff>
--- a/some design of  512 final proj.docx
+++ b/some design of  512 final proj.docx
@@ -5,9 +5,6 @@
     <w:p>
       <w:pPr>
         <w:pStyle w:val="1"/>
-        <w:rPr>
-          <w:rFonts w:hint="eastAsia"/>
-        </w:rPr>
       </w:pPr>
       <w:r>
         <w:rPr>
@@ -17,11 +14,6 @@
       </w:r>
     </w:p>
     <w:p>
-      <w:pPr>
-        <w:rPr>
-          <w:rFonts w:hint="eastAsia"/>
-        </w:rPr>
-      </w:pPr>
       <w:r>
         <w:rPr>
           <w:rFonts w:hint="eastAsia"/>
@@ -29,19 +21,10 @@
         <w:t xml:space="preserve">Name of our website. </w:t>
       </w:r>
     </w:p>
-    <w:p>
-      <w:pPr>
-        <w:rPr>
-          <w:rFonts w:hint="eastAsia"/>
-        </w:rPr>
-      </w:pPr>
-    </w:p>
+    <w:p/>
     <w:p>
       <w:pPr>
         <w:pStyle w:val="1"/>
-        <w:rPr>
-          <w:rFonts w:hint="eastAsia"/>
-        </w:rPr>
       </w:pPr>
       <w:r>
         <w:rPr>
@@ -51,11 +34,6 @@
       </w:r>
     </w:p>
     <w:p>
-      <w:pPr>
-        <w:rPr>
-          <w:rFonts w:hint="eastAsia"/>
-        </w:rPr>
-      </w:pPr>
       <w:r>
         <w:rPr>
           <w:rFonts w:hint="eastAsia"/>
@@ -63,19 +41,8 @@
         <w:t>1. The main idea for this website is to make a record of the users' trips. They may have a number of vacations to places all round the world, and they may not have a chance to go back again. So keep a record like a travel of dairy is useful and meaningful.</w:t>
       </w:r>
     </w:p>
-    <w:p>
-      <w:pPr>
-        <w:rPr>
-          <w:rFonts w:hint="eastAsia"/>
-        </w:rPr>
-      </w:pPr>
-    </w:p>
-    <w:p>
-      <w:pPr>
-        <w:rPr>
-          <w:rFonts w:hint="eastAsia"/>
-        </w:rPr>
-      </w:pPr>
+    <w:p/>
+    <w:p>
       <w:r>
         <w:rPr>
           <w:rFonts w:hint="eastAsia"/>
@@ -83,19 +50,8 @@
         <w:t>2. Allow users to upload the pictures and soundtrack they take during the travel. They can also write down some special stories of the journey.</w:t>
       </w:r>
     </w:p>
-    <w:p>
-      <w:pPr>
-        <w:rPr>
-          <w:rFonts w:hint="eastAsia"/>
-        </w:rPr>
-      </w:pPr>
-    </w:p>
-    <w:p>
-      <w:pPr>
-        <w:rPr>
-          <w:rFonts w:hint="eastAsia"/>
-        </w:rPr>
-      </w:pPr>
+    <w:p/>
+    <w:p>
       <w:r>
         <w:rPr>
           <w:rFonts w:hint="eastAsia"/>
@@ -103,19 +59,8 @@
         <w:t>3. Share the journey with the public or the group which could be their friends, family members and etc. That means this website will have a SNS function as well.</w:t>
       </w:r>
     </w:p>
-    <w:p>
-      <w:pPr>
-        <w:rPr>
-          <w:rFonts w:hint="eastAsia"/>
-        </w:rPr>
-      </w:pPr>
-    </w:p>
-    <w:p>
-      <w:pPr>
-        <w:rPr>
-          <w:rFonts w:hint="eastAsia"/>
-        </w:rPr>
-      </w:pPr>
+    <w:p/>
+    <w:p>
       <w:r>
         <w:rPr>
           <w:rFonts w:hint="eastAsia"/>
@@ -147,19 +92,8 @@
         <w:t xml:space="preserve"> we prefer to believe in the closed friends.</w:t>
       </w:r>
     </w:p>
-    <w:p>
-      <w:pPr>
-        <w:rPr>
-          <w:rFonts w:hint="eastAsia"/>
-        </w:rPr>
-      </w:pPr>
-    </w:p>
-    <w:p>
-      <w:pPr>
-        <w:rPr>
-          <w:rFonts w:hint="eastAsia"/>
-        </w:rPr>
-      </w:pPr>
+    <w:p/>
+    <w:p>
       <w:r>
         <w:rPr>
           <w:rFonts w:hint="eastAsia"/>
@@ -167,19 +101,10 @@
         <w:t xml:space="preserve">5. Mark the place in the map. </w:t>
       </w:r>
     </w:p>
-    <w:p>
-      <w:pPr>
-        <w:rPr>
-          <w:rFonts w:hint="eastAsia"/>
-        </w:rPr>
-      </w:pPr>
-    </w:p>
+    <w:p/>
     <w:p>
       <w:pPr>
         <w:pStyle w:val="1"/>
-        <w:rPr>
-          <w:rFonts w:hint="eastAsia"/>
-        </w:rPr>
       </w:pPr>
       <w:r>
         <w:rPr>
@@ -194,13 +119,257 @@
           <w:rFonts w:hint="eastAsia"/>
         </w:rPr>
       </w:pPr>
+      <w:r>
+        <w:rPr>
+          <w:rFonts w:hint="eastAsia"/>
+        </w:rPr>
+        <w:t>1.</w:t>
+      </w:r>
+      <w:r>
+        <w:rPr>
+          <w:rFonts w:hint="eastAsia"/>
+        </w:rPr>
+        <w:t xml:space="preserve"> </w:t>
+      </w:r>
+      <w:r>
+        <w:rPr>
+          <w:rFonts w:hint="eastAsia"/>
+        </w:rPr>
+        <w:t>Main page,</w:t>
+      </w:r>
+    </w:p>
+    <w:p>
+      <w:pPr>
+        <w:rPr>
+          <w:rFonts w:hint="eastAsia"/>
+        </w:rPr>
+      </w:pPr>
+      <w:r>
+        <w:rPr>
+          <w:rFonts w:hint="eastAsia"/>
+        </w:rPr>
+        <w:t xml:space="preserve">  </w:t>
+      </w:r>
+      <w:r>
+        <w:rPr>
+          <w:rFonts w:hint="eastAsia"/>
+        </w:rPr>
+        <w:t>Explorer bar,</w:t>
+      </w:r>
+    </w:p>
+    <w:p>
+      <w:pPr>
+        <w:rPr>
+          <w:rFonts w:hint="eastAsia"/>
+        </w:rPr>
+      </w:pPr>
+      <w:r>
+        <w:rPr>
+          <w:rFonts w:hint="eastAsia"/>
+        </w:rPr>
+        <w:t xml:space="preserve"> </w:t>
+      </w:r>
+      <w:r>
+        <w:rPr>
+          <w:rFonts w:hint="eastAsia"/>
+        </w:rPr>
+        <w:t xml:space="preserve"> </w:t>
+      </w:r>
+      <w:r>
+        <w:rPr>
+          <w:rFonts w:hint="eastAsia"/>
+        </w:rPr>
+        <w:t>Home Button(back to main page),</w:t>
+      </w:r>
+      <w:r>
+        <w:t xml:space="preserve"> https://www.airbnb.com/</w:t>
+      </w:r>
+    </w:p>
+    <w:p>
+      <w:pPr>
+        <w:rPr>
+          <w:rFonts w:hint="eastAsia"/>
+        </w:rPr>
+      </w:pPr>
+      <w:r>
+        <w:rPr>
+          <w:rFonts w:hint="eastAsia"/>
+        </w:rPr>
+        <w:t xml:space="preserve"> </w:t>
+      </w:r>
+      <w:r>
+        <w:rPr>
+          <w:rFonts w:hint="eastAsia"/>
+        </w:rPr>
+        <w:t xml:space="preserve"> </w:t>
+      </w:r>
+      <w:r>
+        <w:rPr>
+          <w:rFonts w:hint="eastAsia"/>
+        </w:rPr>
+        <w:t>Instruction of the website.</w:t>
+      </w:r>
+    </w:p>
+    <w:p>
+      <w:pPr>
+        <w:rPr>
+          <w:rFonts w:hint="eastAsia"/>
+        </w:rPr>
+      </w:pPr>
+      <w:r>
+        <w:rPr>
+          <w:rFonts w:hint="eastAsia"/>
+        </w:rPr>
+        <w:t xml:space="preserve"> </w:t>
+      </w:r>
+      <w:r>
+        <w:rPr>
+          <w:rFonts w:hint="eastAsia"/>
+        </w:rPr>
+        <w:t xml:space="preserve"> </w:t>
+      </w:r>
+      <w:r>
+        <w:rPr>
+          <w:rFonts w:hint="eastAsia"/>
+        </w:rPr>
+        <w:t>Account information and status bar.</w:t>
+      </w:r>
+    </w:p>
+    <w:p>
+      <w:pPr>
+        <w:rPr>
+          <w:rFonts w:hint="eastAsia"/>
+        </w:rPr>
+      </w:pPr>
+      <w:r>
+        <w:rPr>
+          <w:rFonts w:hint="eastAsia"/>
+        </w:rPr>
+        <w:t>2. Personal Page</w:t>
+      </w:r>
+    </w:p>
+    <w:p>
+      <w:pPr>
+        <w:rPr>
+          <w:rFonts w:hint="eastAsia"/>
+        </w:rPr>
+      </w:pPr>
+      <w:r>
+        <w:rPr>
+          <w:rFonts w:hint="eastAsia"/>
+        </w:rPr>
+        <w:t xml:space="preserve">  Top bar, </w:t>
+      </w:r>
+    </w:p>
+    <w:p>
+      <w:pPr>
+        <w:rPr>
+          <w:rFonts w:hint="eastAsia"/>
+        </w:rPr>
+      </w:pPr>
+      <w:r>
+        <w:rPr>
+          <w:rFonts w:hint="eastAsia"/>
+        </w:rPr>
+        <w:t xml:space="preserve">  Popular destination.</w:t>
+      </w:r>
+    </w:p>
+    <w:p>
+      <w:pPr>
+        <w:rPr>
+          <w:rFonts w:hint="eastAsia"/>
+        </w:rPr>
+      </w:pPr>
+      <w:r>
+        <w:rPr>
+          <w:rFonts w:hint="eastAsia"/>
+        </w:rPr>
+        <w:t xml:space="preserve">  Personal blog</w:t>
+      </w:r>
+    </w:p>
+    <w:p>
+      <w:pPr>
+        <w:rPr>
+          <w:rFonts w:hint="eastAsia"/>
+        </w:rPr>
+      </w:pPr>
+      <w:r>
+        <w:rPr>
+          <w:rFonts w:hint="eastAsia"/>
+        </w:rPr>
+        <w:t xml:space="preserve">  The people like this also want to go .....</w:t>
+      </w:r>
+    </w:p>
+    <w:p>
+      <w:pPr>
+        <w:rPr>
+          <w:rFonts w:hint="eastAsia"/>
+        </w:rPr>
+      </w:pPr>
+      <w:r>
+        <w:rPr>
+          <w:rFonts w:hint="eastAsia"/>
+        </w:rPr>
+        <w:t xml:space="preserve">  Make a arrangement for the vacation.</w:t>
+      </w:r>
+      <w:r>
+        <w:rPr>
+          <w:rFonts w:hint="eastAsia"/>
+        </w:rPr>
+        <w:t>(email and print out.)</w:t>
+      </w:r>
+    </w:p>
+    <w:p>
+      <w:pPr>
+        <w:rPr>
+          <w:rFonts w:hint="eastAsia"/>
+        </w:rPr>
+      </w:pPr>
+      <w:r>
+        <w:rPr>
+          <w:rFonts w:hint="eastAsia"/>
+        </w:rPr>
+        <w:t>3. Personal Login Page</w:t>
+      </w:r>
+    </w:p>
+    <w:p>
+      <w:pPr>
+        <w:rPr>
+          <w:rFonts w:hint="eastAsia"/>
+        </w:rPr>
+      </w:pPr>
+      <w:r>
+        <w:rPr>
+          <w:rFonts w:hint="eastAsia"/>
+        </w:rPr>
+        <w:t xml:space="preserve">  Latest news from friends.(like share reply bullshit!)</w:t>
+      </w:r>
+    </w:p>
+    <w:p>
+      <w:pPr>
+        <w:rPr>
+          <w:rFonts w:hint="eastAsia"/>
+        </w:rPr>
+      </w:pPr>
+      <w:r>
+        <w:rPr>
+          <w:rFonts w:hint="eastAsia"/>
+        </w:rPr>
+        <w:lastRenderedPageBreak/>
+        <w:t xml:space="preserve">4. </w:t>
+      </w:r>
+    </w:p>
+    <w:p>
+      <w:r>
+        <w:rPr>
+          <w:rFonts w:hint="eastAsia"/>
+        </w:rPr>
+        <w:t xml:space="preserve"> </w:t>
+      </w:r>
     </w:p>
     <w:p>
       <w:pPr>
         <w:pStyle w:val="1"/>
-        <w:rPr>
-          <w:rFonts w:hint="eastAsia"/>
-        </w:rPr>
       </w:pPr>
       <w:r>
         <w:rPr>

</xml_diff>